<commit_message>
Modificacoes no cronograma nas referencias e faltando parte daRevisao de literatura
</commit_message>
<xml_diff>
--- a/pre_projeto_Francisco.docx
+++ b/pre_projeto_Francisco.docx
@@ -1,6 +1,6 @@
 
 <file path=word/document.xml><?xml version="1.0" encoding="utf-8"?>
-<w:document xmlns:wpc="http://schemas.microsoft.com/office/word/2010/wordprocessingCanvas" xmlns:mc="http://schemas.openxmlformats.org/markup-compatibility/2006" xmlns:o="urn:schemas-microsoft-com:office:office" xmlns:r="http://schemas.openxmlformats.org/officeDocument/2006/relationships" xmlns:m="http://schemas.openxmlformats.org/officeDocument/2006/math" xmlns:v="urn:schemas-microsoft-com:vml" xmlns:wp14="http://schemas.microsoft.com/office/word/2010/wordprocessingDrawing" xmlns:wp="http://schemas.openxmlformats.org/drawingml/2006/wordprocessingDrawing" xmlns:w10="urn:schemas-microsoft-com:office:word" xmlns:w="http://schemas.openxmlformats.org/wordprocessingml/2006/main" xmlns:w14="http://schemas.microsoft.com/office/word/2010/wordml" xmlns:wpg="http://schemas.microsoft.com/office/word/2010/wordprocessingGroup" xmlns:wpi="http://schemas.microsoft.com/office/word/2010/wordprocessingInk" xmlns:wne="http://schemas.microsoft.com/office/word/2006/wordml" xmlns:wps="http://schemas.microsoft.com/office/word/2010/wordprocessingShape" mc:Ignorable="w14 wp14">
+<w:document xmlns:ve="http://schemas.openxmlformats.org/markup-compatibility/2006" xmlns:o="urn:schemas-microsoft-com:office:office" xmlns:r="http://schemas.openxmlformats.org/officeDocument/2006/relationships" xmlns:m="http://schemas.openxmlformats.org/officeDocument/2006/math" xmlns:v="urn:schemas-microsoft-com:vml" xmlns:wp="http://schemas.openxmlformats.org/drawingml/2006/wordprocessingDrawing" xmlns:w10="urn:schemas-microsoft-com:office:word" xmlns:w="http://schemas.openxmlformats.org/wordprocessingml/2006/main" xmlns:wne="http://schemas.microsoft.com/office/word/2006/wordml">
   <w:body>
     <w:tbl>
       <w:tblPr>
@@ -18,7 +18,7 @@
           <w:left w:w="70" w:type="dxa"/>
           <w:right w:w="70" w:type="dxa"/>
         </w:tblCellMar>
-        <w:tblLook w:val="0000" w:firstRow="0" w:lastRow="0" w:firstColumn="0" w:lastColumn="0" w:noHBand="0" w:noVBand="0"/>
+        <w:tblLook w:val="0000"/>
       </w:tblPr>
       <w:tblGrid>
         <w:gridCol w:w="8978"/>
@@ -222,15 +222,7 @@
       </w:r>
       <w:proofErr w:type="spellStart"/>
       <w:r>
-        <w:t>Aviation</w:t>
-      </w:r>
-      <w:proofErr w:type="spellEnd"/>
-      <w:r>
-        <w:t xml:space="preserve"> </w:t>
-      </w:r>
-      <w:proofErr w:type="spellStart"/>
-      <w:r>
-        <w:t>Administration</w:t>
+        <w:t>AviationAdministration</w:t>
       </w:r>
       <w:proofErr w:type="spellEnd"/>
       <w:r>
@@ -288,15 +280,7 @@
       </w:r>
       <w:proofErr w:type="spellStart"/>
       <w:r>
-        <w:t>Cost</w:t>
-      </w:r>
-      <w:proofErr w:type="spellEnd"/>
-      <w:r>
-        <w:t xml:space="preserve"> </w:t>
-      </w:r>
-      <w:proofErr w:type="spellStart"/>
-      <w:r>
-        <w:t>Reduction</w:t>
+        <w:t>CostReduction</w:t>
       </w:r>
       <w:proofErr w:type="spellEnd"/>
       <w:r>
@@ -439,9 +423,6 @@
         <w:t>inconsistências, e introduzir novas metodologias e tecnologias</w:t>
       </w:r>
       <w:r>
-        <w:t xml:space="preserve"> </w:t>
-      </w:r>
-      <w:r>
         <w:t>[4].</w:t>
       </w:r>
     </w:p>
@@ -479,6 +460,7 @@
     </w:p>
     <w:p>
       <w:pPr>
+        <w:ind w:firstLine="708"/>
         <w:rPr>
           <w:b/>
         </w:rPr>
@@ -510,9 +492,6 @@
         <w:t xml:space="preserve"> para aeronaves</w:t>
       </w:r>
       <w:r>
-        <w:t xml:space="preserve"> </w:t>
-      </w:r>
-      <w:r>
         <w:t>é a gestão dos</w:t>
       </w:r>
       <w:r>
@@ -553,16 +532,11 @@
       <w:r>
         <w:t>O uso de uma linguagem modelos de simulação como o SCADE,</w:t>
       </w:r>
-      <w:proofErr w:type="gramStart"/>
-      <w:r>
-        <w:t xml:space="preserve">  </w:t>
-      </w:r>
     </w:p>
     <w:p>
       <w:pPr>
         <w:ind w:firstLine="708"/>
       </w:pPr>
-      <w:proofErr w:type="gramEnd"/>
     </w:p>
     <w:p>
       <w:pPr>
@@ -646,13 +620,7 @@
     <w:p>
       <w:r>
         <w:tab/>
-        <w:t>O desenvolvimento do tradutor de diagramas SCADE para requisitos SCR</w:t>
-      </w:r>
-      <w:r>
-        <w:t xml:space="preserve"> </w:t>
-      </w:r>
-      <w:r>
-        <w:t>se dará da seguinte forma:</w:t>
+        <w:t>O desenvolvimento do tradutor de diagramas SCADE para requisitos SCRse dará da seguinte forma:</w:t>
       </w:r>
     </w:p>
     <w:p>
@@ -741,22 +709,28 @@
       <w:r>
         <w:t>);</w:t>
       </w:r>
+      <w:bookmarkStart w:id="0" w:name="_GoBack"/>
+      <w:bookmarkEnd w:id="0"/>
     </w:p>
     <w:p>
-      <w:pPr>
-        <w:ind w:firstLine="708"/>
-      </w:pPr>
-      <w:bookmarkStart w:id="0" w:name="_GoBack"/>
-      <w:bookmarkEnd w:id="0"/>
-      <w:r>
-        <w:t>Abaixo segue o cronograma esperado da pesquisa:</w:t>
+      <w:r>
+        <w:rPr>
+          <w:b/>
+        </w:rPr>
+        <w:t>C</w:t>
+      </w:r>
+      <w:r>
+        <w:rPr>
+          <w:b/>
+        </w:rPr>
+        <w:t xml:space="preserve">ronograma </w:t>
       </w:r>
     </w:p>
     <w:tbl>
       <w:tblPr>
         <w:tblStyle w:val="Tabelacomgrade"/>
         <w:tblW w:w="0" w:type="auto"/>
-        <w:tblLook w:val="04A0" w:firstRow="1" w:lastRow="0" w:firstColumn="1" w:lastColumn="0" w:noHBand="0" w:noVBand="1"/>
+        <w:tblLook w:val="04A0"/>
       </w:tblPr>
       <w:tblGrid>
         <w:gridCol w:w="1751"/>
@@ -787,7 +761,13 @@
               <w:rPr>
                 <w:b/>
               </w:rPr>
-              <w:t>2010</w:t>
+              <w:t>201</w:t>
+            </w:r>
+            <w:r>
+              <w:rPr>
+                <w:b/>
+              </w:rPr>
+              <w:t>4</w:t>
             </w:r>
           </w:p>
         </w:tc>
@@ -1295,25 +1275,41 @@
           <w:tcPr>
             <w:tcW w:w="692" w:type="dxa"/>
           </w:tcPr>
-          <w:p/>
+          <w:p>
+            <w:r>
+              <w:t>X</w:t>
+            </w:r>
+          </w:p>
         </w:tc>
         <w:tc>
           <w:tcPr>
             <w:tcW w:w="712" w:type="dxa"/>
           </w:tcPr>
-          <w:p/>
+          <w:p>
+            <w:r>
+              <w:t>X</w:t>
+            </w:r>
+          </w:p>
         </w:tc>
         <w:tc>
           <w:tcPr>
             <w:tcW w:w="712" w:type="dxa"/>
           </w:tcPr>
-          <w:p/>
+          <w:p>
+            <w:r>
+              <w:t>X</w:t>
+            </w:r>
+          </w:p>
         </w:tc>
         <w:tc>
           <w:tcPr>
             <w:tcW w:w="608" w:type="dxa"/>
           </w:tcPr>
-          <w:p/>
+          <w:p>
+            <w:r>
+              <w:t>X</w:t>
+            </w:r>
+          </w:p>
         </w:tc>
       </w:tr>
       <w:tr>
@@ -1509,7 +1505,13 @@
               <w:rPr>
                 <w:b/>
               </w:rPr>
-              <w:t>2011</w:t>
+              <w:t>201</w:t>
+            </w:r>
+            <w:r>
+              <w:rPr>
+                <w:b/>
+              </w:rPr>
+              <w:t>5</w:t>
             </w:r>
           </w:p>
         </w:tc>
@@ -2159,7 +2161,11 @@
           <w:tcPr>
             <w:tcW w:w="684" w:type="dxa"/>
           </w:tcPr>
-          <w:p/>
+          <w:p>
+            <w:r>
+              <w:t>X</w:t>
+            </w:r>
+          </w:p>
         </w:tc>
         <w:tc>
           <w:tcPr>
@@ -2259,515 +2265,467 @@
         <w:ind w:firstLine="708"/>
       </w:pPr>
       <w:r>
-        <w:t xml:space="preserve">A princípio, uma pesquisa bibliográfica a fim de construir uma base teórica aprofundada sobre o assunto será necessária. Logo em seguida, um pequeno sistema que representa uma situação real de um sistema aeronáutico que é usado pela Embraer será desenvolvido no </w:t>
-      </w:r>
-      <w:proofErr w:type="spellStart"/>
-      <w:r>
-        <w:t>Simulink</w:t>
-      </w:r>
-      <w:proofErr w:type="spellEnd"/>
-      <w:r>
-        <w:t xml:space="preserve">. Com esse pequeno sistema será </w:t>
-      </w:r>
-      <w:r>
-        <w:lastRenderedPageBreak/>
-        <w:t xml:space="preserve">possível aplicar testes estatísticos para avaliar a diferença de tempo de resposta ao introduzir tolerância a falhas. </w:t>
+        <w:t xml:space="preserve">De inicio será realizada um levantamento bibliográfico, este levantamento terá a finalidade de </w:t>
+      </w:r>
+      <w:r>
+        <w:t>formar</w:t>
+      </w:r>
+      <w:r>
+        <w:t xml:space="preserve"> uma base de conhecimento acerta do assunto</w:t>
+      </w:r>
+      <w:r>
+        <w:t xml:space="preserve">. </w:t>
+      </w:r>
+      <w:r>
+        <w:t xml:space="preserve">Após esta etapa iniciará a construção do sistema proposto partindo da definição das regras de tradução, </w:t>
+      </w:r>
+      <w:r>
+        <w:t xml:space="preserve">em seguida </w:t>
+      </w:r>
+      <w:r>
+        <w:t>se inicia a criação do tradutor automático</w:t>
+      </w:r>
+      <w:r>
+        <w:t xml:space="preserve">, que vai gerar os requisitos em SCR. </w:t>
       </w:r>
     </w:p>
     <w:p>
       <w:pPr>
         <w:ind w:firstLine="708"/>
       </w:pPr>
+      <w:r>
+        <w:lastRenderedPageBreak/>
+        <w:t xml:space="preserve">Logo em seguida, </w:t>
+      </w:r>
+      <w:r>
+        <w:t>se iniciará a fase de testes a fim de observar o comportamento da ferramenta e realizar a verificação dos requisitos obtidos.</w:t>
+      </w:r>
+      <w:r>
+        <w:t xml:space="preserve"> A ultima etapa do desenvolvimento, contempla a integração da ferramenta que será desenvolvida neste projeto com a ferramenta apresentada em [3</w:t>
+      </w:r>
+      <w:proofErr w:type="gramStart"/>
+      <w:r>
+        <w:t>]</w:t>
+      </w:r>
+      <w:r>
+        <w:t xml:space="preserve"> </w:t>
+      </w:r>
+      <w:r>
+        <w:t>.</w:t>
+      </w:r>
+      <w:proofErr w:type="gramEnd"/>
     </w:p>
     <w:p>
       <w:pPr>
+        <w:ind w:firstLine="708"/>
+      </w:pPr>
+    </w:p>
+    <w:p>
+      <w:pPr>
         <w:rPr>
           <w:b/>
-          <w:lang w:val="en-US"/>
-        </w:rPr>
-      </w:pPr>
+        </w:rPr>
+      </w:pPr>
+      <w:r>
+        <w:rPr>
+          <w:b/>
+        </w:rPr>
+        <w:t>R</w:t>
+      </w:r>
+      <w:r>
+        <w:rPr>
+          <w:b/>
+        </w:rPr>
+        <w:t>eferências</w:t>
+      </w:r>
+      <w:r>
+        <w:rPr>
+          <w:b/>
+        </w:rPr>
+        <w:t xml:space="preserve"> </w:t>
+      </w:r>
+      <w:r>
+        <w:rPr>
+          <w:b/>
+        </w:rPr>
+        <w:t>B</w:t>
+      </w:r>
+      <w:r>
+        <w:rPr>
+          <w:b/>
+        </w:rPr>
+        <w:t>ibliográficas</w:t>
+      </w:r>
+    </w:p>
+    <w:p>
+      <w:pPr>
+        <w:rPr>
+          <w:lang w:val="en-US"/>
+        </w:rPr>
+      </w:pPr>
+      <w:r>
+        <w:t xml:space="preserve">[1] </w:t>
+      </w:r>
+      <w:r>
+        <w:t xml:space="preserve">I. </w:t>
+      </w:r>
+      <w:proofErr w:type="gramStart"/>
+      <w:r>
+        <w:t>R</w:t>
+      </w:r>
+      <w:r>
+        <w:t>.</w:t>
+      </w:r>
+      <w:proofErr w:type="gramEnd"/>
+      <w:r>
+        <w:t xml:space="preserve"> </w:t>
+      </w:r>
+      <w:r>
+        <w:rPr>
+          <w:rStyle w:val="apple-style-span"/>
+        </w:rPr>
+        <w:t>de Oliveira</w:t>
+      </w:r>
+      <w:r>
+        <w:rPr>
+          <w:rStyle w:val="apple-style-span"/>
+        </w:rPr>
+        <w:t>;</w:t>
+      </w:r>
+      <w:r>
+        <w:rPr>
+          <w:rStyle w:val="apple-style-span"/>
+        </w:rPr>
+        <w:t> </w:t>
+      </w:r>
+      <w:r>
+        <w:t xml:space="preserve">Considerações Sobre Reuso de Software </w:t>
+      </w:r>
       <w:proofErr w:type="spellStart"/>
       <w:r>
-        <w:rPr>
-          <w:b/>
-          <w:lang w:val="en-US"/>
-        </w:rPr>
-        <w:t>R</w:t>
-      </w:r>
-      <w:r>
-        <w:rPr>
-          <w:b/>
-          <w:lang w:val="en-US"/>
-        </w:rPr>
-        <w:t>eferências</w:t>
-      </w:r>
-      <w:r>
-        <w:rPr>
-          <w:b/>
-          <w:lang w:val="en-US"/>
-        </w:rPr>
-        <w:t>B</w:t>
-      </w:r>
-      <w:r>
-        <w:rPr>
-          <w:b/>
-          <w:lang w:val="en-US"/>
-        </w:rPr>
-        <w:t>ibliográficas</w:t>
+        <w:t>Aviônico</w:t>
+      </w:r>
+      <w:proofErr w:type="spellEnd"/>
+      <w:r>
+        <w:t xml:space="preserve">. In: VII SITRAER - Simpósio Brasileiro de Pesquisa em Transporte Aéreo, 2008, Rio de Janeiro. </w:t>
+      </w:r>
+      <w:proofErr w:type="spellStart"/>
+      <w:r>
+        <w:rPr>
+          <w:lang w:val="en-US"/>
+        </w:rPr>
+        <w:t>Avanços</w:t>
+      </w:r>
+      <w:proofErr w:type="spellEnd"/>
+      <w:r>
+        <w:rPr>
+          <w:lang w:val="en-US"/>
+        </w:rPr>
+        <w:t xml:space="preserve"> do </w:t>
+      </w:r>
+      <w:proofErr w:type="spellStart"/>
+      <w:r>
+        <w:rPr>
+          <w:lang w:val="en-US"/>
+        </w:rPr>
+        <w:t>Transporte</w:t>
+      </w:r>
+      <w:proofErr w:type="spellEnd"/>
+      <w:r>
+        <w:rPr>
+          <w:lang w:val="en-US"/>
+        </w:rPr>
+        <w:t xml:space="preserve"> </w:t>
+      </w:r>
+      <w:proofErr w:type="spellStart"/>
+      <w:r>
+        <w:rPr>
+          <w:lang w:val="en-US"/>
+        </w:rPr>
+        <w:t>Aéreo</w:t>
+      </w:r>
+      <w:proofErr w:type="spellEnd"/>
+      <w:r>
+        <w:rPr>
+          <w:lang w:val="en-US"/>
+        </w:rPr>
+        <w:t xml:space="preserve"> </w:t>
+      </w:r>
+      <w:proofErr w:type="spellStart"/>
+      <w:r>
+        <w:rPr>
+          <w:lang w:val="en-US"/>
+        </w:rPr>
+        <w:t>Brasileiro</w:t>
+      </w:r>
+      <w:proofErr w:type="spellEnd"/>
+      <w:r>
+        <w:rPr>
+          <w:lang w:val="en-US"/>
+        </w:rPr>
+        <w:t>, 2008.</w:t>
+      </w:r>
+    </w:p>
+    <w:p>
+      <w:pPr>
+        <w:spacing w:after="0"/>
+        <w:rPr>
+          <w:lang w:val="en-US"/>
+        </w:rPr>
+      </w:pPr>
+      <w:r>
+        <w:rPr>
+          <w:lang w:val="en-US"/>
+        </w:rPr>
+        <w:t xml:space="preserve">[2] </w:t>
+      </w:r>
+      <w:r>
+        <w:rPr>
+          <w:lang w:val="en-US"/>
+        </w:rPr>
+        <w:t xml:space="preserve">J. </w:t>
+      </w:r>
+      <w:proofErr w:type="spellStart"/>
+      <w:r>
+        <w:rPr>
+          <w:lang w:val="en-US"/>
+        </w:rPr>
+        <w:t>Rushby</w:t>
+      </w:r>
+      <w:proofErr w:type="spellEnd"/>
+      <w:r>
+        <w:rPr>
+          <w:lang w:val="en-US"/>
+        </w:rPr>
+        <w:t xml:space="preserve">; </w:t>
+      </w:r>
+      <w:r>
+        <w:rPr>
+          <w:lang w:val="en-US"/>
+        </w:rPr>
+        <w:t xml:space="preserve">New challenges in </w:t>
+      </w:r>
+      <w:proofErr w:type="spellStart"/>
+      <w:r>
+        <w:rPr>
+          <w:lang w:val="en-US"/>
+        </w:rPr>
+        <w:t>certi</w:t>
+      </w:r>
+      <w:proofErr w:type="spellEnd"/>
+      <w:r>
+        <w:t>ﬁ</w:t>
+      </w:r>
+      <w:proofErr w:type="spellStart"/>
+      <w:r>
+        <w:rPr>
+          <w:lang w:val="en-US"/>
+        </w:rPr>
+        <w:t>cation</w:t>
+      </w:r>
+      <w:proofErr w:type="spellEnd"/>
+      <w:r>
+        <w:rPr>
+          <w:lang w:val="en-US"/>
+        </w:rPr>
+        <w:t xml:space="preserve"> for aircraft software. In Proceedings of</w:t>
+      </w:r>
+    </w:p>
+    <w:p>
+      <w:pPr>
+        <w:spacing w:after="0"/>
+        <w:rPr>
+          <w:lang w:val="en-US"/>
+        </w:rPr>
+      </w:pPr>
+      <w:proofErr w:type="gramStart"/>
+      <w:r>
+        <w:rPr>
+          <w:lang w:val="en-US"/>
+        </w:rPr>
+        <w:t>the</w:t>
+      </w:r>
+      <w:proofErr w:type="gramEnd"/>
+      <w:r>
+        <w:rPr>
+          <w:lang w:val="en-US"/>
+        </w:rPr>
+        <w:t xml:space="preserve"> ninth ACM international conference on Embedded software, EMSOFT ’11, pages</w:t>
+      </w:r>
+    </w:p>
+    <w:p>
+      <w:pPr>
+        <w:rPr>
+          <w:lang w:val="en-US"/>
+        </w:rPr>
+      </w:pPr>
+      <w:proofErr w:type="gramStart"/>
+      <w:r>
+        <w:rPr>
+          <w:lang w:val="en-US"/>
+        </w:rPr>
+        <w:t>211–218, New York, NY, USA.</w:t>
+      </w:r>
+      <w:proofErr w:type="gramEnd"/>
+      <w:r>
+        <w:rPr>
+          <w:lang w:val="en-US"/>
+        </w:rPr>
+        <w:t xml:space="preserve"> </w:t>
+      </w:r>
+      <w:proofErr w:type="gramStart"/>
+      <w:r>
+        <w:rPr>
+          <w:lang w:val="en-US"/>
+        </w:rPr>
+        <w:t>ACM.</w:t>
+      </w:r>
+      <w:proofErr w:type="gramEnd"/>
+    </w:p>
+    <w:p>
+      <w:pPr>
+        <w:spacing w:after="0" w:line="240" w:lineRule="auto"/>
+        <w:rPr>
+          <w:lang w:val="en-US"/>
+        </w:rPr>
+      </w:pPr>
+      <w:r>
+        <w:rPr>
+          <w:lang w:val="en-US"/>
+        </w:rPr>
+        <w:t>[3] M</w:t>
+      </w:r>
+      <w:r>
+        <w:rPr>
+          <w:lang w:val="en-US"/>
+        </w:rPr>
+        <w:t xml:space="preserve">. </w:t>
+      </w:r>
+      <w:r>
+        <w:rPr>
+          <w:lang w:val="en-US"/>
+        </w:rPr>
+        <w:t>Andrade</w:t>
+      </w:r>
+      <w:r>
+        <w:rPr>
+          <w:lang w:val="en-US"/>
+        </w:rPr>
+        <w:t xml:space="preserve">, A. </w:t>
+      </w:r>
+      <w:proofErr w:type="spellStart"/>
+      <w:r>
+        <w:rPr>
+          <w:lang w:val="en-US"/>
+        </w:rPr>
+        <w:t>Mota</w:t>
+      </w:r>
+      <w:proofErr w:type="spellEnd"/>
+      <w:r>
+        <w:rPr>
+          <w:lang w:val="en-US"/>
+        </w:rPr>
+        <w:t xml:space="preserve">, </w:t>
+      </w:r>
+      <w:r>
+        <w:rPr>
+          <w:lang w:val="en-US"/>
+        </w:rPr>
+        <w:t>M</w:t>
+      </w:r>
+      <w:r>
+        <w:rPr>
+          <w:lang w:val="en-US"/>
+        </w:rPr>
+        <w:t xml:space="preserve">. </w:t>
+      </w:r>
+      <w:proofErr w:type="spellStart"/>
+      <w:r>
+        <w:rPr>
+          <w:lang w:val="en-US"/>
+        </w:rPr>
+        <w:t>Cornélio</w:t>
+      </w:r>
+      <w:proofErr w:type="spellEnd"/>
+      <w:r>
+        <w:rPr>
+          <w:lang w:val="en-US"/>
+        </w:rPr>
+        <w:t>;</w:t>
+      </w:r>
+      <w:r>
+        <w:rPr>
+          <w:lang w:val="en-US"/>
+        </w:rPr>
+        <w:t xml:space="preserve"> </w:t>
+      </w:r>
+      <w:r>
+        <w:rPr>
+          <w:lang w:val="en-US"/>
+        </w:rPr>
+        <w:t xml:space="preserve">Generating SCADE Models </w:t>
+      </w:r>
+      <w:proofErr w:type="gramStart"/>
+      <w:r>
+        <w:rPr>
+          <w:lang w:val="en-US"/>
+        </w:rPr>
+        <w:t>From</w:t>
+      </w:r>
+      <w:proofErr w:type="gramEnd"/>
+      <w:r>
+        <w:rPr>
+          <w:lang w:val="en-US"/>
+        </w:rPr>
+        <w:t xml:space="preserve"> SCR</w:t>
+      </w:r>
+    </w:p>
+    <w:p>
+      <w:pPr>
+        <w:rPr>
+          <w:lang w:val="en-US"/>
+        </w:rPr>
+      </w:pPr>
+      <w:proofErr w:type="spellStart"/>
+      <w:r>
+        <w:rPr>
+          <w:lang w:val="en-US"/>
+        </w:rPr>
+        <w:t>Speci</w:t>
+      </w:r>
+      <w:r>
+        <w:rPr>
+          <w:lang w:val="en-US"/>
+        </w:rPr>
+        <w:t>cations</w:t>
       </w:r>
       <w:proofErr w:type="spellEnd"/>
     </w:p>
     <w:p>
       <w:pPr>
         <w:rPr>
-          <w:lang w:val="en-US"/>
-        </w:rPr>
-      </w:pPr>
-      <w:r>
-        <w:rPr>
-          <w:lang w:val="en-US"/>
-        </w:rPr>
-        <w:t xml:space="preserve">[1] </w:t>
-      </w:r>
-      <w:r>
-        <w:rPr>
-          <w:lang w:val="en-US"/>
-        </w:rPr>
-        <w:t xml:space="preserve">R. S. </w:t>
-      </w:r>
-      <w:r>
-        <w:rPr>
-          <w:rStyle w:val="apple-style-span"/>
-          <w:lang w:val="en-US"/>
-        </w:rPr>
-        <w:t xml:space="preserve">de Oliveira, M. V. </w:t>
-      </w:r>
-      <w:proofErr w:type="spellStart"/>
-      <w:r>
-        <w:rPr>
-          <w:rStyle w:val="apple-style-span"/>
-          <w:lang w:val="en-US"/>
-        </w:rPr>
-        <w:t>Linhares</w:t>
-      </w:r>
-      <w:proofErr w:type="gramStart"/>
-      <w:r>
-        <w:rPr>
-          <w:rStyle w:val="apple-style-span"/>
-          <w:lang w:val="en-US"/>
-        </w:rPr>
-        <w:t>,R</w:t>
-      </w:r>
-      <w:proofErr w:type="spellEnd"/>
-      <w:proofErr w:type="gramEnd"/>
-      <w:r>
-        <w:rPr>
-          <w:rStyle w:val="apple-style-span"/>
-          <w:lang w:val="en-US"/>
-        </w:rPr>
-        <w:t>. B. Borges;</w:t>
-      </w:r>
-      <w:r>
-        <w:rPr>
-          <w:rStyle w:val="apple-style-span"/>
-          <w:lang w:val="en-US"/>
-        </w:rPr>
-        <w:t> </w:t>
-      </w:r>
-      <w:r>
-        <w:rPr>
-          <w:lang w:val="en-US"/>
-        </w:rPr>
-        <w:t>Timing Analysis of Automatically Generated Code by MATLAB/Simulink</w:t>
-      </w:r>
-      <w:r>
-        <w:rPr>
-          <w:lang w:val="en-US"/>
-        </w:rPr>
-        <w:t>. IECON'2006 - The 32nd Annual Conference of the IEEE Industrial Electronics Society Paris, France, 7-10 November 2006</w:t>
-      </w:r>
-    </w:p>
-    <w:p>
-      <w:r>
-        <w:t xml:space="preserve">[2] </w:t>
-      </w:r>
-      <w:proofErr w:type="spellStart"/>
-      <w:proofErr w:type="gramStart"/>
-      <w:r>
-        <w:t>MathWorks</w:t>
-      </w:r>
-      <w:proofErr w:type="spellEnd"/>
-      <w:proofErr w:type="gramEnd"/>
-      <w:r>
-        <w:t xml:space="preserve">, 2010, Através de </w:t>
-      </w:r>
-      <w:hyperlink r:id="rId6" w:history="1">
-        <w:r>
-          <w:t>http://www.mathworks.com/products/sim</w:t>
-        </w:r>
-        <w:r>
-          <w:t>ulink/</w:t>
-        </w:r>
-      </w:hyperlink>
-      <w:r>
-        <w:t xml:space="preserve"> acessado em 18/10/2010</w:t>
-      </w:r>
-    </w:p>
-    <w:p>
-      <w:pPr>
-        <w:rPr>
-          <w:lang w:val="en-US"/>
-        </w:rPr>
-      </w:pPr>
-      <w:r>
-        <w:rPr>
-          <w:lang w:val="en-US"/>
-        </w:rPr>
-        <w:t xml:space="preserve">[3] A. </w:t>
-      </w:r>
-      <w:proofErr w:type="spellStart"/>
-      <w:r>
-        <w:rPr>
-          <w:lang w:val="en-US"/>
-        </w:rPr>
-        <w:t>Mota</w:t>
-      </w:r>
-      <w:proofErr w:type="spellEnd"/>
-      <w:r>
-        <w:rPr>
-          <w:lang w:val="en-US"/>
-        </w:rPr>
-        <w:t xml:space="preserve">, A. Gomes, J. Jesus, </w:t>
-      </w:r>
-      <w:proofErr w:type="spellStart"/>
-      <w:r>
-        <w:rPr>
-          <w:lang w:val="en-US"/>
-        </w:rPr>
-        <w:t>F.Ferri</w:t>
-      </w:r>
-      <w:proofErr w:type="spellEnd"/>
-      <w:r>
-        <w:rPr>
-          <w:lang w:val="en-US"/>
-        </w:rPr>
-        <w:t xml:space="preserve"> and E. Watanabe</w:t>
-      </w:r>
-      <w:r>
-        <w:rPr>
-          <w:lang w:val="en-US"/>
-        </w:rPr>
-        <w:t>;</w:t>
-      </w:r>
-      <w:r>
-        <w:rPr>
-          <w:lang w:val="en-US"/>
-        </w:rPr>
-        <w:t xml:space="preserve"> Evolving a Safe System Design Iteratively. </w:t>
-      </w:r>
-      <w:proofErr w:type="gramStart"/>
-      <w:r>
-        <w:rPr>
-          <w:lang w:val="en-US"/>
-        </w:rPr>
-        <w:t>Accepted for publication in Proceedings of SAFECOMP (2010).</w:t>
-      </w:r>
-      <w:proofErr w:type="gramEnd"/>
-    </w:p>
-    <w:p>
-      <w:pPr>
-        <w:rPr>
           <w:rStyle w:val="apple-style-span"/>
           <w:bCs/>
-          <w:lang w:val="en-US"/>
-        </w:rPr>
-      </w:pPr>
-      <w:r>
-        <w:rPr>
-          <w:lang w:val="en-US"/>
-        </w:rPr>
+        </w:rPr>
+      </w:pPr>
+      <w:r>
         <w:t xml:space="preserve">[4] </w:t>
       </w:r>
       <w:r>
-        <w:rPr>
-          <w:lang w:val="en-US"/>
-        </w:rPr>
-        <w:t xml:space="preserve">S. </w:t>
-      </w:r>
-      <w:proofErr w:type="spellStart"/>
-      <w:r>
-        <w:rPr>
-          <w:lang w:val="en-US"/>
-        </w:rPr>
-        <w:t>Mc</w:t>
-      </w:r>
-      <w:r>
-        <w:rPr>
-          <w:lang w:val="en-US"/>
-        </w:rPr>
-        <w:t>killup</w:t>
-      </w:r>
-      <w:proofErr w:type="gramStart"/>
-      <w:r>
-        <w:rPr>
-          <w:lang w:val="en-US"/>
-        </w:rPr>
-        <w:t>;</w:t>
+        <w:t>S. Nordhoff, 2012</w:t>
+      </w:r>
+      <w:r>
+        <w:t>, Através de</w:t>
+      </w:r>
+      <w:r>
+        <w:t xml:space="preserve"> </w:t>
       </w:r>
       <w:r>
         <w:rPr>
           <w:rStyle w:val="apple-style-span"/>
           <w:bCs/>
-          <w:lang w:val="en-US"/>
-        </w:rPr>
-        <w:t>S</w:t>
-      </w:r>
-      <w:r>
-        <w:rPr>
-          <w:rStyle w:val="apple-style-span"/>
-          <w:bCs/>
-          <w:lang w:val="en-US"/>
-        </w:rPr>
-        <w:t>tatistics</w:t>
-      </w:r>
-      <w:proofErr w:type="spellEnd"/>
-      <w:proofErr w:type="gramEnd"/>
-      <w:r>
-        <w:rPr>
-          <w:rStyle w:val="apple-style-span"/>
-          <w:bCs/>
-          <w:lang w:val="en-US"/>
-        </w:rPr>
-        <w:t xml:space="preserve"> Explained</w:t>
-      </w:r>
-      <w:r>
-        <w:rPr>
-          <w:rStyle w:val="apple-style-span"/>
-          <w:bCs/>
-          <w:lang w:val="en-US"/>
-        </w:rPr>
-        <w:t>:</w:t>
-      </w:r>
-      <w:r>
-        <w:rPr>
-          <w:rStyle w:val="apple-style-span"/>
-          <w:bCs/>
-          <w:lang w:val="en-US"/>
-        </w:rPr>
-        <w:t xml:space="preserve"> An Introductory Guide For Life </w:t>
-      </w:r>
-      <w:proofErr w:type="spellStart"/>
-      <w:r>
-        <w:rPr>
-          <w:rStyle w:val="apple-style-span"/>
-          <w:bCs/>
-          <w:lang w:val="en-US"/>
-        </w:rPr>
-        <w:t>Scientiest</w:t>
-      </w:r>
-      <w:proofErr w:type="spellEnd"/>
-      <w:r>
-        <w:rPr>
-          <w:rStyle w:val="apple-style-span"/>
-          <w:bCs/>
-          <w:lang w:val="en-US"/>
-        </w:rPr>
-        <w:t>. Cambridge. ISBN: 9780521835503</w:t>
-      </w:r>
-    </w:p>
-    <w:p>
-      <w:pPr>
-        <w:rPr>
-          <w:lang w:val="en-US" w:eastAsia="pt-BR"/>
-        </w:rPr>
-      </w:pPr>
-      <w:proofErr w:type="gramStart"/>
-      <w:r>
-        <w:rPr>
-          <w:lang w:val="en-US" w:eastAsia="pt-BR"/>
-        </w:rPr>
-        <w:t xml:space="preserve">[5] Paul </w:t>
-      </w:r>
-      <w:proofErr w:type="spellStart"/>
-      <w:r>
-        <w:rPr>
-          <w:lang w:val="en-US" w:eastAsia="pt-BR"/>
-        </w:rPr>
-        <w:t>Pettersson</w:t>
-      </w:r>
-      <w:proofErr w:type="spellEnd"/>
-      <w:r>
-        <w:rPr>
-          <w:lang w:val="en-US" w:eastAsia="pt-BR"/>
-        </w:rPr>
-        <w:t xml:space="preserve"> and Kim G. Larsen.</w:t>
-      </w:r>
-      <w:proofErr w:type="gramEnd"/>
-      <w:hyperlink r:id="rId7" w:tgtFrame="_top" w:history="1">
-        <w:r>
-          <w:rPr>
-            <w:lang w:val="en-US" w:eastAsia="pt-BR"/>
-          </w:rPr>
-          <w:t>Uppaal2k</w:t>
-        </w:r>
-      </w:hyperlink>
-      <w:r>
-        <w:rPr>
-          <w:lang w:val="en-US" w:eastAsia="pt-BR"/>
-        </w:rPr>
-        <w:t>. In Bulletin of the European Association for Theoretical Computer Science, volume 70, pages 40-44, 2000.</w:t>
-      </w:r>
-    </w:p>
-    <w:p>
-      <w:pPr>
-        <w:rPr>
-          <w:lang w:val="en-US" w:eastAsia="pt-BR"/>
-        </w:rPr>
-      </w:pPr>
-      <w:r>
-        <w:rPr>
-          <w:lang w:val="en-US" w:eastAsia="pt-BR"/>
-        </w:rPr>
-        <w:t xml:space="preserve">[6] J. </w:t>
-      </w:r>
-      <w:proofErr w:type="spellStart"/>
-      <w:r>
-        <w:rPr>
-          <w:lang w:val="en-US" w:eastAsia="pt-BR"/>
-        </w:rPr>
-        <w:t>Byg</w:t>
-      </w:r>
-      <w:proofErr w:type="spellEnd"/>
-      <w:r>
-        <w:rPr>
-          <w:lang w:val="en-US" w:eastAsia="pt-BR"/>
-        </w:rPr>
-        <w:t xml:space="preserve">, K.Y. </w:t>
-      </w:r>
-      <w:proofErr w:type="spellStart"/>
-      <w:r>
-        <w:rPr>
-          <w:lang w:val="en-US" w:eastAsia="pt-BR"/>
-        </w:rPr>
-        <w:t>Joergensen</w:t>
-      </w:r>
-      <w:proofErr w:type="spellEnd"/>
-      <w:r>
-        <w:rPr>
-          <w:lang w:val="en-US" w:eastAsia="pt-BR"/>
-        </w:rPr>
-        <w:t xml:space="preserve"> and J. </w:t>
-      </w:r>
-      <w:proofErr w:type="spellStart"/>
-      <w:r>
-        <w:rPr>
-          <w:lang w:val="en-US" w:eastAsia="pt-BR"/>
-        </w:rPr>
-        <w:t>Srba</w:t>
-      </w:r>
-      <w:proofErr w:type="spellEnd"/>
-      <w:r>
-        <w:rPr>
-          <w:lang w:val="en-US" w:eastAsia="pt-BR"/>
-        </w:rPr>
-        <w:t>;</w:t>
-      </w:r>
-      <w:r>
-        <w:rPr>
-          <w:lang w:val="en-US" w:eastAsia="pt-BR"/>
-        </w:rPr>
-        <w:t xml:space="preserve"> TAPAAL: Editor, Simulator and Verifier of Timed-Arc Petri Nets, Proceedings of the 7th International Symposium on Automated Technology for Verification and Analysis (ATVA'09), volume 5799 of LNCS, pages 84-89, Springer-</w:t>
-      </w:r>
-      <w:proofErr w:type="spellStart"/>
-      <w:r>
-        <w:rPr>
-          <w:lang w:val="en-US" w:eastAsia="pt-BR"/>
-        </w:rPr>
-        <w:t>Verlag</w:t>
-      </w:r>
-      <w:proofErr w:type="spellEnd"/>
-    </w:p>
-    <w:p>
-      <w:pPr>
-        <w:rPr>
-          <w:lang w:val="en-US"/>
-        </w:rPr>
-      </w:pPr>
-      <w:r>
-        <w:rPr>
-          <w:lang w:val="en-US" w:eastAsia="pt-BR"/>
-        </w:rPr>
-        <w:t>[7]</w:t>
-      </w:r>
-      <w:r>
-        <w:rPr>
-          <w:rStyle w:val="apple-style-span"/>
-          <w:iCs/>
-          <w:lang w:val="en-US"/>
-        </w:rPr>
-        <w:t xml:space="preserve">G. </w:t>
-      </w:r>
-      <w:proofErr w:type="spellStart"/>
-      <w:r>
-        <w:rPr>
-          <w:rStyle w:val="apple-style-span"/>
-          <w:iCs/>
-          <w:lang w:val="en-US"/>
-        </w:rPr>
-        <w:t>Quaranta</w:t>
-      </w:r>
-      <w:proofErr w:type="spellEnd"/>
-      <w:r>
-        <w:rPr>
-          <w:rStyle w:val="apple-style-span"/>
-          <w:iCs/>
-          <w:lang w:val="en-US"/>
-        </w:rPr>
-        <w:t xml:space="preserve">, P. </w:t>
-      </w:r>
-      <w:proofErr w:type="spellStart"/>
-      <w:r>
-        <w:rPr>
-          <w:rStyle w:val="apple-style-span"/>
-          <w:iCs/>
-          <w:lang w:val="en-US"/>
-        </w:rPr>
-        <w:t>Mantegazza</w:t>
-      </w:r>
-      <w:proofErr w:type="spellEnd"/>
-      <w:r>
-        <w:rPr>
-          <w:rStyle w:val="apple-style-span"/>
-          <w:iCs/>
-          <w:lang w:val="en-US"/>
-        </w:rPr>
-        <w:t>;</w:t>
-      </w:r>
-      <w:r>
-        <w:rPr>
-          <w:rStyle w:val="apple-style-span"/>
-          <w:iCs/>
-          <w:lang w:val="en-US"/>
-        </w:rPr>
-        <w:t xml:space="preserve"> Using MATLAB-Simulink RTW to Build Real Time Control Applications in User Space with RTAI-LXRT, </w:t>
-      </w:r>
-      <w:proofErr w:type="spellStart"/>
-      <w:r>
-        <w:rPr>
-          <w:rStyle w:val="apple-style-span"/>
-          <w:iCs/>
-          <w:lang w:val="en-US"/>
-        </w:rPr>
-        <w:t>Realtime</w:t>
-      </w:r>
-      <w:proofErr w:type="spellEnd"/>
-      <w:r>
-        <w:rPr>
-          <w:rStyle w:val="apple-style-span"/>
-          <w:iCs/>
-          <w:lang w:val="en-US"/>
-        </w:rPr>
-        <w:t xml:space="preserve"> Linux Workshop Milano 2001.</w:t>
+        </w:rPr>
+        <w:t>www.sqs.com_de-group__download_DO-178C_ED-12C.pdf</w:t>
       </w:r>
     </w:p>
     <w:sectPr>
@@ -2781,7 +2739,7 @@
 </file>
 
 <file path=word/numbering.xml><?xml version="1.0" encoding="utf-8"?>
-<w:numbering xmlns:wpc="http://schemas.microsoft.com/office/word/2010/wordprocessingCanvas" xmlns:mc="http://schemas.openxmlformats.org/markup-compatibility/2006" xmlns:o="urn:schemas-microsoft-com:office:office" xmlns:r="http://schemas.openxmlformats.org/officeDocument/2006/relationships" xmlns:m="http://schemas.openxmlformats.org/officeDocument/2006/math" xmlns:v="urn:schemas-microsoft-com:vml" xmlns:wp14="http://schemas.microsoft.com/office/word/2010/wordprocessingDrawing" xmlns:wp="http://schemas.openxmlformats.org/drawingml/2006/wordprocessingDrawing" xmlns:w10="urn:schemas-microsoft-com:office:word" xmlns:w="http://schemas.openxmlformats.org/wordprocessingml/2006/main" xmlns:w14="http://schemas.microsoft.com/office/word/2010/wordml" xmlns:wpg="http://schemas.microsoft.com/office/word/2010/wordprocessingGroup" xmlns:wpi="http://schemas.microsoft.com/office/word/2010/wordprocessingInk" xmlns:wne="http://schemas.microsoft.com/office/word/2006/wordml" xmlns:wps="http://schemas.microsoft.com/office/word/2010/wordprocessingShape" mc:Ignorable="w14 wp14">
+<w:numbering xmlns:ve="http://schemas.openxmlformats.org/markup-compatibility/2006" xmlns:o="urn:schemas-microsoft-com:office:office" xmlns:r="http://schemas.openxmlformats.org/officeDocument/2006/relationships" xmlns:m="http://schemas.openxmlformats.org/officeDocument/2006/math" xmlns:v="urn:schemas-microsoft-com:vml" xmlns:wp="http://schemas.openxmlformats.org/drawingml/2006/wordprocessingDrawing" xmlns:w10="urn:schemas-microsoft-com:office:word" xmlns:w="http://schemas.openxmlformats.org/wordprocessingml/2006/main" xmlns:wne="http://schemas.microsoft.com/office/word/2006/wordml">
   <w:abstractNum w:abstractNumId="0">
     <w:nsid w:val="3CD73F27"/>
     <w:multiLevelType w:val="hybridMultilevel"/>
@@ -3349,7 +3307,7 @@
 </file>
 
 <file path=word/styles.xml><?xml version="1.0" encoding="utf-8"?>
-<w:styles xmlns:mc="http://schemas.openxmlformats.org/markup-compatibility/2006" xmlns:r="http://schemas.openxmlformats.org/officeDocument/2006/relationships" xmlns:w="http://schemas.openxmlformats.org/wordprocessingml/2006/main" xmlns:w14="http://schemas.microsoft.com/office/word/2010/wordml" mc:Ignorable="w14">
+<w:styles xmlns:r="http://schemas.openxmlformats.org/officeDocument/2006/relationships" xmlns:w="http://schemas.openxmlformats.org/wordprocessingml/2006/main">
   <w:docDefaults>
     <w:rPrDefault>
       <w:rPr>
@@ -3548,6 +3506,7 @@
     <w:uiPriority w:val="99"/>
     <w:semiHidden/>
     <w:unhideWhenUsed/>
+    <w:qFormat/>
     <w:tblPr>
       <w:tblInd w:w="0" w:type="dxa"/>
       <w:tblCellMar>

</xml_diff>

<commit_message>
Criao da veso estavel do texto estaverso deve ser modificada apartir de agora
</commit_message>
<xml_diff>
--- a/pre_projeto_Francisco.docx
+++ b/pre_projeto_Francisco.docx
@@ -1,6 +1,6 @@
 
 <file path=word/document.xml><?xml version="1.0" encoding="utf-8"?>
-<w:document xmlns:ve="http://schemas.openxmlformats.org/markup-compatibility/2006" xmlns:o="urn:schemas-microsoft-com:office:office" xmlns:r="http://schemas.openxmlformats.org/officeDocument/2006/relationships" xmlns:m="http://schemas.openxmlformats.org/officeDocument/2006/math" xmlns:v="urn:schemas-microsoft-com:vml" xmlns:wp="http://schemas.openxmlformats.org/drawingml/2006/wordprocessingDrawing" xmlns:w10="urn:schemas-microsoft-com:office:word" xmlns:w="http://schemas.openxmlformats.org/wordprocessingml/2006/main" xmlns:wne="http://schemas.microsoft.com/office/word/2006/wordml">
+<w:document xmlns:wpc="http://schemas.microsoft.com/office/word/2010/wordprocessingCanvas" xmlns:mc="http://schemas.openxmlformats.org/markup-compatibility/2006" xmlns:o="urn:schemas-microsoft-com:office:office" xmlns:r="http://schemas.openxmlformats.org/officeDocument/2006/relationships" xmlns:m="http://schemas.openxmlformats.org/officeDocument/2006/math" xmlns:v="urn:schemas-microsoft-com:vml" xmlns:wp14="http://schemas.microsoft.com/office/word/2010/wordprocessingDrawing" xmlns:wp="http://schemas.openxmlformats.org/drawingml/2006/wordprocessingDrawing" xmlns:w10="urn:schemas-microsoft-com:office:word" xmlns:w="http://schemas.openxmlformats.org/wordprocessingml/2006/main" xmlns:w14="http://schemas.microsoft.com/office/word/2010/wordml" xmlns:wpg="http://schemas.microsoft.com/office/word/2010/wordprocessingGroup" xmlns:wpi="http://schemas.microsoft.com/office/word/2010/wordprocessingInk" xmlns:wne="http://schemas.microsoft.com/office/word/2006/wordml" xmlns:wps="http://schemas.microsoft.com/office/word/2010/wordprocessingShape" mc:Ignorable="w14 wp14">
   <w:body>
     <w:tbl>
       <w:tblPr>
@@ -18,7 +18,7 @@
           <w:left w:w="70" w:type="dxa"/>
           <w:right w:w="70" w:type="dxa"/>
         </w:tblCellMar>
-        <w:tblLook w:val="0000"/>
+        <w:tblLook w:val="0000" w:firstRow="0" w:lastRow="0" w:firstColumn="0" w:lastColumn="0" w:noHBand="0" w:noVBand="0"/>
       </w:tblPr>
       <w:tblGrid>
         <w:gridCol w:w="8978"/>
@@ -218,11 +218,25 @@
         <w:ind w:firstLine="708"/>
       </w:pPr>
       <w:r>
-        <w:t xml:space="preserve">O desenvolvimento de sistemas críticos engloba uma série questões no que diz respeito a sua implantação, para que tais sistemas possam ser postos em funcionamento. Estes sistemas devem satisfazer determinados padrões, que regem normas para seu desenvolvimento. Para sistemas aniônicos, a norma DO-178C é o padrão que regulamenta o desenvolvimento de software para aeronaves. Este padrão é adotado pela FAA (Federal </w:t>
+        <w:t>O desenvolvimento de sistemas críticos engloba uma série questões no que diz respeito a sua implantação, para que tais sistemas possam ser postos em funcionamento. Estes sistemas devem satisfazer determinados padrões, que regem normas para seu desenvolvime</w:t>
+      </w:r>
+      <w:r>
+        <w:t>nto. Para sistemas av</w:t>
+      </w:r>
+      <w:r>
+        <w:t xml:space="preserve">iônicos, a norma DO-178C é o padrão que regulamenta o desenvolvimento de software para aeronaves. Este padrão é adotado pela FAA (Federal </w:t>
       </w:r>
       <w:proofErr w:type="spellStart"/>
       <w:r>
-        <w:t>AviationAdministration</w:t>
+        <w:t>Aviation</w:t>
+      </w:r>
+      <w:proofErr w:type="spellEnd"/>
+      <w:r>
+        <w:t xml:space="preserve"> </w:t>
+      </w:r>
+      <w:proofErr w:type="spellStart"/>
+      <w:r>
+        <w:t>Administration</w:t>
       </w:r>
       <w:proofErr w:type="spellEnd"/>
       <w:r>
@@ -276,11 +290,29 @@
         <w:t>[3]</w:t>
       </w:r>
       <w:r>
-        <w:t xml:space="preserve">, que pode gerar ambigüidade e incompletudes. A formalização deste artefato, pode ser feita utilizando SCR (Software </w:t>
+        <w:t>, que pode gerar ambigüidade e incompletudes. A formalização deste artefato</w:t>
+      </w:r>
+      <w:proofErr w:type="gramStart"/>
+      <w:r>
+        <w:t>, pode</w:t>
+      </w:r>
+      <w:proofErr w:type="gramEnd"/>
+      <w:r>
+        <w:t xml:space="preserve"> ser feita utilizando SCR (Software </w:t>
       </w:r>
       <w:proofErr w:type="spellStart"/>
       <w:r>
-        <w:t>CostReduction</w:t>
+        <w:t>Cost</w:t>
+      </w:r>
+      <w:proofErr w:type="spellEnd"/>
+      <w:r>
+        <w:t xml:space="preserve"> </w:t>
+      </w:r>
+      <w:bookmarkStart w:id="0" w:name="_GoBack"/>
+      <w:bookmarkEnd w:id="0"/>
+      <w:proofErr w:type="spellStart"/>
+      <w:r>
+        <w:t>Reduction</w:t>
       </w:r>
       <w:proofErr w:type="spellEnd"/>
       <w:r>
@@ -709,8 +741,6 @@
       <w:r>
         <w:t>);</w:t>
       </w:r>
-      <w:bookmarkStart w:id="0" w:name="_GoBack"/>
-      <w:bookmarkEnd w:id="0"/>
     </w:p>
     <w:p>
       <w:r>
@@ -730,7 +760,7 @@
       <w:tblPr>
         <w:tblStyle w:val="Tabelacomgrade"/>
         <w:tblW w:w="0" w:type="auto"/>
-        <w:tblLook w:val="04A0"/>
+        <w:tblLook w:val="04A0" w:firstRow="1" w:lastRow="0" w:firstColumn="1" w:lastColumn="0" w:noHBand="0" w:noVBand="1"/>
       </w:tblPr>
       <w:tblGrid>
         <w:gridCol w:w="1751"/>
@@ -2497,13 +2527,7 @@
         <w:rPr>
           <w:lang w:val="en-US"/>
         </w:rPr>
-        <w:t xml:space="preserve">; </w:t>
-      </w:r>
-      <w:r>
-        <w:rPr>
-          <w:lang w:val="en-US"/>
-        </w:rPr>
-        <w:t xml:space="preserve">New challenges in </w:t>
+        <w:t xml:space="preserve">; New challenges in </w:t>
       </w:r>
       <w:proofErr w:type="spellStart"/>
       <w:r>
@@ -2739,7 +2763,7 @@
 </file>
 
 <file path=word/numbering.xml><?xml version="1.0" encoding="utf-8"?>
-<w:numbering xmlns:ve="http://schemas.openxmlformats.org/markup-compatibility/2006" xmlns:o="urn:schemas-microsoft-com:office:office" xmlns:r="http://schemas.openxmlformats.org/officeDocument/2006/relationships" xmlns:m="http://schemas.openxmlformats.org/officeDocument/2006/math" xmlns:v="urn:schemas-microsoft-com:vml" xmlns:wp="http://schemas.openxmlformats.org/drawingml/2006/wordprocessingDrawing" xmlns:w10="urn:schemas-microsoft-com:office:word" xmlns:w="http://schemas.openxmlformats.org/wordprocessingml/2006/main" xmlns:wne="http://schemas.microsoft.com/office/word/2006/wordml">
+<w:numbering xmlns:wpc="http://schemas.microsoft.com/office/word/2010/wordprocessingCanvas" xmlns:mc="http://schemas.openxmlformats.org/markup-compatibility/2006" xmlns:o="urn:schemas-microsoft-com:office:office" xmlns:r="http://schemas.openxmlformats.org/officeDocument/2006/relationships" xmlns:m="http://schemas.openxmlformats.org/officeDocument/2006/math" xmlns:v="urn:schemas-microsoft-com:vml" xmlns:wp14="http://schemas.microsoft.com/office/word/2010/wordprocessingDrawing" xmlns:wp="http://schemas.openxmlformats.org/drawingml/2006/wordprocessingDrawing" xmlns:w10="urn:schemas-microsoft-com:office:word" xmlns:w="http://schemas.openxmlformats.org/wordprocessingml/2006/main" xmlns:w14="http://schemas.microsoft.com/office/word/2010/wordml" xmlns:wpg="http://schemas.microsoft.com/office/word/2010/wordprocessingGroup" xmlns:wpi="http://schemas.microsoft.com/office/word/2010/wordprocessingInk" xmlns:wne="http://schemas.microsoft.com/office/word/2006/wordml" xmlns:wps="http://schemas.microsoft.com/office/word/2010/wordprocessingShape" mc:Ignorable="w14 wp14">
   <w:abstractNum w:abstractNumId="0">
     <w:nsid w:val="3CD73F27"/>
     <w:multiLevelType w:val="hybridMultilevel"/>
@@ -3307,7 +3331,7 @@
 </file>
 
 <file path=word/styles.xml><?xml version="1.0" encoding="utf-8"?>
-<w:styles xmlns:r="http://schemas.openxmlformats.org/officeDocument/2006/relationships" xmlns:w="http://schemas.openxmlformats.org/wordprocessingml/2006/main">
+<w:styles xmlns:mc="http://schemas.openxmlformats.org/markup-compatibility/2006" xmlns:r="http://schemas.openxmlformats.org/officeDocument/2006/relationships" xmlns:w="http://schemas.openxmlformats.org/wordprocessingml/2006/main" xmlns:w14="http://schemas.microsoft.com/office/word/2010/wordml" mc:Ignorable="w14">
   <w:docDefaults>
     <w:rPrDefault>
       <w:rPr>
@@ -3506,7 +3530,6 @@
     <w:uiPriority w:val="99"/>
     <w:semiHidden/>
     <w:unhideWhenUsed/>
-    <w:qFormat/>
     <w:tblPr>
       <w:tblInd w:w="0" w:type="dxa"/>
       <w:tblCellMar>

</xml_diff>